<commit_message>
Sửa đặc tả use case
Xóa tất cả Quản lí -> Thêm , xóa, sửa
</commit_message>
<xml_diff>
--- a/Use Case/MoTaUseCaseActor.docx
+++ b/Use Case/MoTaUseCaseActor.docx
@@ -305,7 +305,7 @@
                 <w:rFonts w:cs="Arial"/>
                 <w:lang w:val="en-US"/>
               </w:rPr>
-              <w:t>System</w:t>
+              <w:t>Hệ thống</w:t>
             </w:r>
           </w:p>
         </w:tc>
@@ -348,8 +348,6 @@
               </w:rPr>
               <w:t>gửi yêu cầu</w:t>
             </w:r>
-            <w:bookmarkStart w:id="4" w:name="_GoBack"/>
-            <w:bookmarkEnd w:id="4"/>
           </w:p>
         </w:tc>
       </w:tr>
@@ -380,16 +378,7 @@
           <w:color w:val="BC001C"/>
           <w:sz w:val="28"/>
         </w:rPr>
-        <w:t xml:space="preserve">Mô tả </w:t>
-      </w:r>
-      <w:r>
-        <w:rPr>
-          <w:rFonts w:ascii="Verdana" w:hAnsi="Verdana" w:cs="Arial"/>
-          <w:b w:val="0"/>
-          <w:color w:val="BC001C"/>
-          <w:sz w:val="28"/>
-        </w:rPr>
-        <w:t>Use case</w:t>
+        <w:t>Mô tả Use case</w:t>
       </w:r>
     </w:p>
     <w:tbl>
@@ -1200,14 +1189,7 @@
                 <w:rFonts w:cs="Arial"/>
                 <w:lang w:val="en-US"/>
               </w:rPr>
-              <w:t>bình luận</w:t>
-            </w:r>
-            <w:r>
-              <w:rPr>
-                <w:rFonts w:cs="Arial"/>
-                <w:lang w:val="en-US"/>
-              </w:rPr>
-              <w:t xml:space="preserve"> sản phẩm trong hệ thống</w:t>
+              <w:t>bình luận sản phẩm trong hệ thống</w:t>
             </w:r>
           </w:p>
         </w:tc>
@@ -1804,7 +1786,14 @@
                 <w:rFonts w:cs="Arial"/>
                 <w:lang w:val="en-US"/>
               </w:rPr>
-              <w:t>Quản lí sản phẩm</w:t>
+              <w:t>Thêm</w:t>
+            </w:r>
+            <w:r>
+              <w:rPr>
+                <w:rFonts w:cs="Arial"/>
+                <w:lang w:val="en-US"/>
+              </w:rPr>
+              <w:t xml:space="preserve"> sản phẩm</w:t>
             </w:r>
           </w:p>
         </w:tc>
@@ -1836,21 +1825,35 @@
                 <w:rFonts w:cs="Arial"/>
                 <w:lang w:val="en-US"/>
               </w:rPr>
-              <w:t>quản lí tất cả sản phẩm</w:t>
-            </w:r>
-            <w:r>
-              <w:rPr>
-                <w:rFonts w:cs="Arial"/>
-                <w:lang w:val="en-US"/>
-              </w:rPr>
-              <w:t xml:space="preserve"> có</w:t>
-            </w:r>
-            <w:r>
-              <w:rPr>
-                <w:rFonts w:cs="Arial"/>
-                <w:lang w:val="en-US"/>
-              </w:rPr>
-              <w:t xml:space="preserve"> trong hệ thống</w:t>
+              <w:t>thêm</w:t>
+            </w:r>
+            <w:r>
+              <w:rPr>
+                <w:rFonts w:cs="Arial"/>
+                <w:lang w:val="en-US"/>
+              </w:rPr>
+              <w:t xml:space="preserve"> sản phẩm</w:t>
+            </w:r>
+            <w:r>
+              <w:rPr>
+                <w:rFonts w:cs="Arial"/>
+                <w:lang w:val="en-US"/>
+              </w:rPr>
+              <w:t xml:space="preserve"> </w:t>
+            </w:r>
+            <w:r>
+              <w:rPr>
+                <w:rFonts w:cs="Arial"/>
+                <w:lang w:val="en-US"/>
+              </w:rPr>
+              <w:t>vào</w:t>
+            </w:r>
+            <w:r>
+              <w:rPr>
+                <w:rFonts w:cs="Arial"/>
+                <w:lang w:val="en-US"/>
+              </w:rPr>
+              <w:t xml:space="preserve"> hệ thống</w:t>
             </w:r>
           </w:p>
         </w:tc>
@@ -1919,7 +1922,14 @@
                 <w:rFonts w:cs="Arial"/>
                 <w:lang w:val="en-US"/>
               </w:rPr>
-              <w:t>Quản lí loại sản phẩm</w:t>
+              <w:t xml:space="preserve">Sửa </w:t>
+            </w:r>
+            <w:r>
+              <w:rPr>
+                <w:rFonts w:cs="Arial"/>
+                <w:lang w:val="en-US"/>
+              </w:rPr>
+              <w:t>sản phẩm</w:t>
             </w:r>
           </w:p>
         </w:tc>
@@ -1940,28 +1950,21 @@
                 <w:rFonts w:cs="Arial"/>
                 <w:lang w:val="en-US"/>
               </w:rPr>
-              <w:t xml:space="preserve">Cho phép actor quản lí tất cả loại sản phẩm </w:t>
-            </w:r>
-            <w:r>
-              <w:rPr>
-                <w:rFonts w:cs="Arial"/>
-                <w:lang w:val="en-US"/>
-              </w:rPr>
-              <w:t xml:space="preserve"> có </w:t>
-            </w:r>
-            <w:r>
-              <w:rPr>
-                <w:rFonts w:cs="Arial"/>
-                <w:lang w:val="en-US"/>
-              </w:rPr>
-              <w:t>trong hệ thốn</w:t>
-            </w:r>
-            <w:r>
-              <w:rPr>
-                <w:rFonts w:cs="Arial"/>
-                <w:lang w:val="en-US"/>
-              </w:rPr>
-              <w:t>g</w:t>
+              <w:t xml:space="preserve">Cho phép actor </w:t>
+            </w:r>
+            <w:r>
+              <w:rPr>
+                <w:rFonts w:cs="Arial"/>
+                <w:lang w:val="en-US"/>
+              </w:rPr>
+              <w:t>sửa sản phẩm trong</w:t>
+            </w:r>
+            <w:r>
+              <w:rPr>
+                <w:rFonts w:cs="Arial"/>
+                <w:lang w:val="en-US"/>
+              </w:rPr>
+              <w:t xml:space="preserve"> hệ thống</w:t>
             </w:r>
           </w:p>
         </w:tc>
@@ -2023,7 +2026,7 @@
                 <w:rFonts w:cs="Arial"/>
                 <w:lang w:val="en-US"/>
               </w:rPr>
-              <w:t>Quản lí tài khoản</w:t>
+              <w:t>Xóa sản phẩm</w:t>
             </w:r>
           </w:p>
         </w:tc>
@@ -2043,21 +2046,21 @@
                 <w:rFonts w:cs="Arial"/>
                 <w:lang w:val="en-US"/>
               </w:rPr>
-              <w:t xml:space="preserve">Cho phép actor quản lí tất cả </w:t>
-            </w:r>
-            <w:r>
-              <w:rPr>
-                <w:rFonts w:cs="Arial"/>
-                <w:lang w:val="en-US"/>
-              </w:rPr>
-              <w:t>tài khoản</w:t>
-            </w:r>
-            <w:r>
-              <w:rPr>
-                <w:rFonts w:cs="Arial"/>
-                <w:lang w:val="en-US"/>
-              </w:rPr>
-              <w:t xml:space="preserve"> có trong hệ thống</w:t>
+              <w:t xml:space="preserve">Cho phép actor </w:t>
+            </w:r>
+            <w:r>
+              <w:rPr>
+                <w:rFonts w:cs="Arial"/>
+                <w:lang w:val="en-US"/>
+              </w:rPr>
+              <w:t xml:space="preserve">xóa </w:t>
+            </w:r>
+            <w:r>
+              <w:rPr>
+                <w:rFonts w:cs="Arial"/>
+                <w:lang w:val="en-US"/>
+              </w:rPr>
+              <w:t>sản phẩm trong hệ thống</w:t>
             </w:r>
           </w:p>
         </w:tc>
@@ -2081,6 +2084,8 @@
               </w:rPr>
               <w:t>16</w:t>
             </w:r>
+            <w:bookmarkStart w:id="4" w:name="_GoBack"/>
+            <w:bookmarkEnd w:id="4"/>
           </w:p>
         </w:tc>
         <w:tc>
@@ -2099,692 +2104,6 @@
                 <w:rFonts w:cs="Arial"/>
                 <w:lang w:val="en-US"/>
               </w:rPr>
-              <w:t>UC16</w:t>
-            </w:r>
-          </w:p>
-        </w:tc>
-        <w:tc>
-          <w:tcPr>
-            <w:tcW w:w="3132" w:type="dxa"/>
-          </w:tcPr>
-          <w:p>
-            <w:pPr>
-              <w:rPr>
-                <w:rFonts w:cs="Arial"/>
-                <w:lang w:val="en-US"/>
-              </w:rPr>
-            </w:pPr>
-            <w:r>
-              <w:rPr>
-                <w:rFonts w:cs="Arial"/>
-                <w:lang w:val="en-US"/>
-              </w:rPr>
-              <w:t>Quản lí bình luận</w:t>
-            </w:r>
-          </w:p>
-        </w:tc>
-        <w:tc>
-          <w:tcPr>
-            <w:tcW w:w="5718" w:type="dxa"/>
-          </w:tcPr>
-          <w:p>
-            <w:pPr>
-              <w:rPr>
-                <w:rFonts w:cs="Arial"/>
-                <w:lang w:val="en-US"/>
-              </w:rPr>
-            </w:pPr>
-            <w:r>
-              <w:rPr>
-                <w:rFonts w:cs="Arial"/>
-                <w:lang w:val="en-US"/>
-              </w:rPr>
-              <w:t>Cho phép actor quản lí tất cả</w:t>
-            </w:r>
-            <w:r>
-              <w:rPr>
-                <w:rFonts w:cs="Arial"/>
-                <w:lang w:val="en-US"/>
-              </w:rPr>
-              <w:t xml:space="preserve"> bình luận</w:t>
-            </w:r>
-            <w:r>
-              <w:rPr>
-                <w:rFonts w:cs="Arial"/>
-                <w:lang w:val="en-US"/>
-              </w:rPr>
-              <w:t xml:space="preserve"> có trong hệ thống</w:t>
-            </w:r>
-          </w:p>
-        </w:tc>
-      </w:tr>
-      <w:tr>
-        <w:tc>
-          <w:tcPr>
-            <w:tcW w:w="540" w:type="dxa"/>
-          </w:tcPr>
-          <w:p>
-            <w:pPr>
-              <w:rPr>
-                <w:rFonts w:cs="Arial"/>
-                <w:lang w:val="en-US"/>
-              </w:rPr>
-            </w:pPr>
-            <w:r>
-              <w:rPr>
-                <w:rFonts w:cs="Arial"/>
-                <w:lang w:val="en-US"/>
-              </w:rPr>
-              <w:t>17</w:t>
-            </w:r>
-          </w:p>
-        </w:tc>
-        <w:tc>
-          <w:tcPr>
-            <w:tcW w:w="1050" w:type="dxa"/>
-          </w:tcPr>
-          <w:p>
-            <w:pPr>
-              <w:rPr>
-                <w:rFonts w:cs="Arial"/>
-                <w:lang w:val="en-US"/>
-              </w:rPr>
-            </w:pPr>
-            <w:r>
-              <w:rPr>
-                <w:rFonts w:cs="Arial"/>
-                <w:lang w:val="en-US"/>
-              </w:rPr>
-              <w:t>UC17</w:t>
-            </w:r>
-          </w:p>
-        </w:tc>
-        <w:tc>
-          <w:tcPr>
-            <w:tcW w:w="3132" w:type="dxa"/>
-          </w:tcPr>
-          <w:p>
-            <w:pPr>
-              <w:rPr>
-                <w:rFonts w:cs="Arial"/>
-                <w:lang w:val="en-US"/>
-              </w:rPr>
-            </w:pPr>
-            <w:r>
-              <w:rPr>
-                <w:rFonts w:cs="Arial"/>
-                <w:lang w:val="en-US"/>
-              </w:rPr>
-              <w:t xml:space="preserve">Quản lí </w:t>
-            </w:r>
-            <w:r>
-              <w:rPr>
-                <w:rFonts w:cs="Arial"/>
-                <w:lang w:val="en-US"/>
-              </w:rPr>
-              <w:t>đơn hàng</w:t>
-            </w:r>
-          </w:p>
-        </w:tc>
-        <w:tc>
-          <w:tcPr>
-            <w:tcW w:w="5718" w:type="dxa"/>
-          </w:tcPr>
-          <w:p>
-            <w:pPr>
-              <w:rPr>
-                <w:rFonts w:cs="Arial"/>
-                <w:lang w:val="en-US"/>
-              </w:rPr>
-            </w:pPr>
-            <w:r>
-              <w:rPr>
-                <w:rFonts w:cs="Arial"/>
-                <w:lang w:val="en-US"/>
-              </w:rPr>
-              <w:t xml:space="preserve">Cho phép actor quản lí tất cả </w:t>
-            </w:r>
-            <w:r>
-              <w:rPr>
-                <w:rFonts w:cs="Arial"/>
-                <w:lang w:val="en-US"/>
-              </w:rPr>
-              <w:t>đơn hàng</w:t>
-            </w:r>
-            <w:r>
-              <w:rPr>
-                <w:rFonts w:cs="Arial"/>
-                <w:lang w:val="en-US"/>
-              </w:rPr>
-              <w:t xml:space="preserve"> và CT</w:t>
-            </w:r>
-            <w:r>
-              <w:rPr>
-                <w:rFonts w:cs="Arial"/>
-                <w:lang w:val="en-US"/>
-              </w:rPr>
-              <w:t xml:space="preserve">DH </w:t>
-            </w:r>
-            <w:r>
-              <w:rPr>
-                <w:rFonts w:cs="Arial"/>
-                <w:lang w:val="en-US"/>
-              </w:rPr>
-              <w:t>trong hệ thống</w:t>
-            </w:r>
-          </w:p>
-        </w:tc>
-      </w:tr>
-      <w:tr>
-        <w:tc>
-          <w:tcPr>
-            <w:tcW w:w="540" w:type="dxa"/>
-          </w:tcPr>
-          <w:p>
-            <w:pPr>
-              <w:rPr>
-                <w:rFonts w:cs="Arial"/>
-                <w:lang w:val="en-US"/>
-              </w:rPr>
-            </w:pPr>
-            <w:r>
-              <w:rPr>
-                <w:rFonts w:cs="Arial"/>
-                <w:lang w:val="en-US"/>
-              </w:rPr>
-              <w:t>18</w:t>
-            </w:r>
-          </w:p>
-        </w:tc>
-        <w:tc>
-          <w:tcPr>
-            <w:tcW w:w="1050" w:type="dxa"/>
-          </w:tcPr>
-          <w:p>
-            <w:pPr>
-              <w:rPr>
-                <w:rFonts w:cs="Arial"/>
-                <w:lang w:val="en-US"/>
-              </w:rPr>
-            </w:pPr>
-            <w:r>
-              <w:rPr>
-                <w:rFonts w:cs="Arial"/>
-                <w:lang w:val="en-US"/>
-              </w:rPr>
-              <w:t>UC18</w:t>
-            </w:r>
-          </w:p>
-        </w:tc>
-        <w:tc>
-          <w:tcPr>
-            <w:tcW w:w="3132" w:type="dxa"/>
-          </w:tcPr>
-          <w:p>
-            <w:pPr>
-              <w:rPr>
-                <w:rFonts w:cs="Arial"/>
-                <w:lang w:val="en-US"/>
-              </w:rPr>
-            </w:pPr>
-            <w:r>
-              <w:rPr>
-                <w:rFonts w:cs="Arial"/>
-                <w:lang w:val="en-US"/>
-              </w:rPr>
-              <w:t>Quản lí kho</w:t>
-            </w:r>
-          </w:p>
-        </w:tc>
-        <w:tc>
-          <w:tcPr>
-            <w:tcW w:w="5718" w:type="dxa"/>
-          </w:tcPr>
-          <w:p>
-            <w:pPr>
-              <w:rPr>
-                <w:rFonts w:cs="Arial"/>
-                <w:lang w:val="en-US"/>
-              </w:rPr>
-            </w:pPr>
-            <w:r>
-              <w:rPr>
-                <w:rFonts w:cs="Arial"/>
-                <w:lang w:val="en-US"/>
-              </w:rPr>
-              <w:t xml:space="preserve">Cho phép actor quản lí </w:t>
-            </w:r>
-            <w:r>
-              <w:rPr>
-                <w:rFonts w:cs="Arial"/>
-                <w:lang w:val="en-US"/>
-              </w:rPr>
-              <w:t>số lượng tồn của sản phẩm</w:t>
-            </w:r>
-            <w:r>
-              <w:rPr>
-                <w:rFonts w:cs="Arial"/>
-                <w:lang w:val="en-US"/>
-              </w:rPr>
-              <w:t xml:space="preserve"> có trong hệ thống</w:t>
-            </w:r>
-          </w:p>
-        </w:tc>
-      </w:tr>
-      <w:tr>
-        <w:tc>
-          <w:tcPr>
-            <w:tcW w:w="540" w:type="dxa"/>
-          </w:tcPr>
-          <w:p>
-            <w:pPr>
-              <w:rPr>
-                <w:rFonts w:cs="Arial"/>
-                <w:lang w:val="en-US"/>
-              </w:rPr>
-            </w:pPr>
-            <w:r>
-              <w:rPr>
-                <w:rFonts w:cs="Arial"/>
-                <w:lang w:val="en-US"/>
-              </w:rPr>
-              <w:t>19</w:t>
-            </w:r>
-          </w:p>
-        </w:tc>
-        <w:tc>
-          <w:tcPr>
-            <w:tcW w:w="1050" w:type="dxa"/>
-          </w:tcPr>
-          <w:p>
-            <w:pPr>
-              <w:rPr>
-                <w:rFonts w:cs="Arial"/>
-                <w:lang w:val="en-US"/>
-              </w:rPr>
-            </w:pPr>
-            <w:r>
-              <w:rPr>
-                <w:rFonts w:cs="Arial"/>
-                <w:lang w:val="en-US"/>
-              </w:rPr>
-              <w:t>UC19</w:t>
-            </w:r>
-          </w:p>
-        </w:tc>
-        <w:tc>
-          <w:tcPr>
-            <w:tcW w:w="3132" w:type="dxa"/>
-          </w:tcPr>
-          <w:p>
-            <w:pPr>
-              <w:rPr>
-                <w:rFonts w:cs="Arial"/>
-                <w:lang w:val="en-US"/>
-              </w:rPr>
-            </w:pPr>
-            <w:r>
-              <w:rPr>
-                <w:rFonts w:cs="Arial"/>
-                <w:lang w:val="en-US"/>
-              </w:rPr>
-              <w:t>Quản lí nhà cung cấp</w:t>
-            </w:r>
-          </w:p>
-        </w:tc>
-        <w:tc>
-          <w:tcPr>
-            <w:tcW w:w="5718" w:type="dxa"/>
-          </w:tcPr>
-          <w:p>
-            <w:pPr>
-              <w:rPr>
-                <w:rFonts w:cs="Arial"/>
-                <w:lang w:val="en-US"/>
-              </w:rPr>
-            </w:pPr>
-            <w:r>
-              <w:rPr>
-                <w:rFonts w:cs="Arial"/>
-                <w:lang w:val="en-US"/>
-              </w:rPr>
-              <w:t>Cho phép actor quản lí nhà cung cấp của sản phẩm có trong hệ thống</w:t>
-            </w:r>
-          </w:p>
-        </w:tc>
-      </w:tr>
-      <w:tr>
-        <w:tc>
-          <w:tcPr>
-            <w:tcW w:w="540" w:type="dxa"/>
-          </w:tcPr>
-          <w:p>
-            <w:pPr>
-              <w:rPr>
-                <w:rFonts w:cs="Arial"/>
-                <w:lang w:val="en-US"/>
-              </w:rPr>
-            </w:pPr>
-            <w:r>
-              <w:rPr>
-                <w:rFonts w:cs="Arial"/>
-                <w:lang w:val="en-US"/>
-              </w:rPr>
-              <w:t>20</w:t>
-            </w:r>
-          </w:p>
-        </w:tc>
-        <w:tc>
-          <w:tcPr>
-            <w:tcW w:w="1050" w:type="dxa"/>
-          </w:tcPr>
-          <w:p>
-            <w:pPr>
-              <w:rPr>
-                <w:rFonts w:cs="Arial"/>
-                <w:lang w:val="en-US"/>
-              </w:rPr>
-            </w:pPr>
-            <w:r>
-              <w:rPr>
-                <w:rFonts w:cs="Arial"/>
-                <w:lang w:val="en-US"/>
-              </w:rPr>
-              <w:t>UC20</w:t>
-            </w:r>
-          </w:p>
-        </w:tc>
-        <w:tc>
-          <w:tcPr>
-            <w:tcW w:w="3132" w:type="dxa"/>
-          </w:tcPr>
-          <w:p>
-            <w:pPr>
-              <w:rPr>
-                <w:rFonts w:cs="Arial"/>
-                <w:lang w:val="en-US"/>
-              </w:rPr>
-            </w:pPr>
-            <w:r>
-              <w:rPr>
-                <w:rFonts w:cs="Arial"/>
-                <w:lang w:val="en-US"/>
-              </w:rPr>
-              <w:t>Quản lí khuyến mãi</w:t>
-            </w:r>
-          </w:p>
-        </w:tc>
-        <w:tc>
-          <w:tcPr>
-            <w:tcW w:w="5718" w:type="dxa"/>
-          </w:tcPr>
-          <w:p>
-            <w:pPr>
-              <w:rPr>
-                <w:rFonts w:cs="Arial"/>
-                <w:lang w:val="en-US"/>
-              </w:rPr>
-            </w:pPr>
-            <w:r>
-              <w:rPr>
-                <w:rFonts w:cs="Arial"/>
-                <w:lang w:val="en-US"/>
-              </w:rPr>
-              <w:t xml:space="preserve">Cho phép actor quản lí </w:t>
-            </w:r>
-            <w:r>
-              <w:rPr>
-                <w:rFonts w:cs="Arial"/>
-                <w:lang w:val="en-US"/>
-              </w:rPr>
-              <w:t xml:space="preserve">chương trình khuyến mãi </w:t>
-            </w:r>
-            <w:r>
-              <w:rPr>
-                <w:rFonts w:cs="Arial"/>
-                <w:lang w:val="en-US"/>
-              </w:rPr>
-              <w:t xml:space="preserve"> của sản phẩm trong hệ thống</w:t>
-            </w:r>
-          </w:p>
-        </w:tc>
-      </w:tr>
-      <w:tr>
-        <w:tc>
-          <w:tcPr>
-            <w:tcW w:w="540" w:type="dxa"/>
-          </w:tcPr>
-          <w:p>
-            <w:pPr>
-              <w:rPr>
-                <w:rFonts w:cs="Arial"/>
-                <w:lang w:val="en-US"/>
-              </w:rPr>
-            </w:pPr>
-            <w:r>
-              <w:rPr>
-                <w:rFonts w:cs="Arial"/>
-                <w:lang w:val="en-US"/>
-              </w:rPr>
-              <w:t>21</w:t>
-            </w:r>
-          </w:p>
-        </w:tc>
-        <w:tc>
-          <w:tcPr>
-            <w:tcW w:w="1050" w:type="dxa"/>
-          </w:tcPr>
-          <w:p>
-            <w:pPr>
-              <w:rPr>
-                <w:rFonts w:cs="Arial"/>
-                <w:lang w:val="en-US"/>
-              </w:rPr>
-            </w:pPr>
-            <w:r>
-              <w:rPr>
-                <w:rFonts w:cs="Arial"/>
-                <w:lang w:val="en-US"/>
-              </w:rPr>
-              <w:t>UC21</w:t>
-            </w:r>
-          </w:p>
-        </w:tc>
-        <w:tc>
-          <w:tcPr>
-            <w:tcW w:w="3132" w:type="dxa"/>
-          </w:tcPr>
-          <w:p>
-            <w:pPr>
-              <w:rPr>
-                <w:rFonts w:cs="Arial"/>
-                <w:lang w:val="en-US"/>
-              </w:rPr>
-            </w:pPr>
-            <w:r>
-              <w:rPr>
-                <w:rFonts w:cs="Arial"/>
-                <w:lang w:val="en-US"/>
-              </w:rPr>
-              <w:t>Quản lí slide show</w:t>
-            </w:r>
-          </w:p>
-        </w:tc>
-        <w:tc>
-          <w:tcPr>
-            <w:tcW w:w="5718" w:type="dxa"/>
-          </w:tcPr>
-          <w:p>
-            <w:pPr>
-              <w:rPr>
-                <w:rFonts w:cs="Arial"/>
-                <w:lang w:val="en-US"/>
-              </w:rPr>
-            </w:pPr>
-            <w:r>
-              <w:rPr>
-                <w:rFonts w:cs="Arial"/>
-                <w:lang w:val="en-US"/>
-              </w:rPr>
-              <w:t>Cho phép actor quản lí</w:t>
-            </w:r>
-            <w:r>
-              <w:rPr>
-                <w:rFonts w:cs="Arial"/>
-                <w:lang w:val="en-US"/>
-              </w:rPr>
-              <w:t xml:space="preserve"> slide show</w:t>
-            </w:r>
-            <w:r>
-              <w:rPr>
-                <w:rFonts w:cs="Arial"/>
-                <w:lang w:val="en-US"/>
-              </w:rPr>
-              <w:t xml:space="preserve"> tr</w:t>
-            </w:r>
-            <w:r>
-              <w:rPr>
-                <w:rFonts w:cs="Arial"/>
-                <w:lang w:val="en-US"/>
-              </w:rPr>
-              <w:t>ên trang chủ</w:t>
-            </w:r>
-          </w:p>
-        </w:tc>
-      </w:tr>
-      <w:tr>
-        <w:tc>
-          <w:tcPr>
-            <w:tcW w:w="540" w:type="dxa"/>
-          </w:tcPr>
-          <w:p>
-            <w:pPr>
-              <w:rPr>
-                <w:rFonts w:cs="Arial"/>
-                <w:lang w:val="en-US"/>
-              </w:rPr>
-            </w:pPr>
-            <w:r>
-              <w:rPr>
-                <w:rFonts w:cs="Arial"/>
-                <w:lang w:val="en-US"/>
-              </w:rPr>
-              <w:t>22</w:t>
-            </w:r>
-          </w:p>
-        </w:tc>
-        <w:tc>
-          <w:tcPr>
-            <w:tcW w:w="1050" w:type="dxa"/>
-          </w:tcPr>
-          <w:p>
-            <w:pPr>
-              <w:rPr>
-                <w:rFonts w:cs="Arial"/>
-                <w:lang w:val="en-US"/>
-              </w:rPr>
-            </w:pPr>
-            <w:r>
-              <w:rPr>
-                <w:rFonts w:cs="Arial"/>
-                <w:lang w:val="en-US"/>
-              </w:rPr>
-              <w:t>UC22</w:t>
-            </w:r>
-          </w:p>
-        </w:tc>
-        <w:tc>
-          <w:tcPr>
-            <w:tcW w:w="3132" w:type="dxa"/>
-          </w:tcPr>
-          <w:p>
-            <w:pPr>
-              <w:rPr>
-                <w:rFonts w:cs="Arial"/>
-                <w:lang w:val="en-US"/>
-              </w:rPr>
-            </w:pPr>
-            <w:r>
-              <w:rPr>
-                <w:rFonts w:cs="Arial"/>
-                <w:lang w:val="en-US"/>
-              </w:rPr>
-              <w:t>Quản lí phương thức thanh toán</w:t>
-            </w:r>
-          </w:p>
-        </w:tc>
-        <w:tc>
-          <w:tcPr>
-            <w:tcW w:w="5718" w:type="dxa"/>
-          </w:tcPr>
-          <w:p>
-            <w:pPr>
-              <w:rPr>
-                <w:rFonts w:cs="Arial"/>
-                <w:lang w:val="en-US"/>
-              </w:rPr>
-            </w:pPr>
-            <w:r>
-              <w:rPr>
-                <w:rFonts w:cs="Arial"/>
-                <w:lang w:val="en-US"/>
-              </w:rPr>
-              <w:t xml:space="preserve">Cho phép actor </w:t>
-            </w:r>
-            <w:r>
-              <w:rPr>
-                <w:rFonts w:cs="Arial"/>
-                <w:lang w:val="en-US"/>
-              </w:rPr>
-              <w:t xml:space="preserve">phương thức thanh toán </w:t>
-            </w:r>
-            <w:r>
-              <w:rPr>
-                <w:rFonts w:cs="Arial"/>
-                <w:lang w:val="en-US"/>
-              </w:rPr>
-              <w:t>có trong hệ thống</w:t>
-            </w:r>
-          </w:p>
-        </w:tc>
-      </w:tr>
-      <w:tr>
-        <w:tc>
-          <w:tcPr>
-            <w:tcW w:w="540" w:type="dxa"/>
-          </w:tcPr>
-          <w:p>
-            <w:pPr>
-              <w:rPr>
-                <w:rFonts w:cs="Arial"/>
-                <w:lang w:val="en-US"/>
-              </w:rPr>
-            </w:pPr>
-            <w:r>
-              <w:rPr>
-                <w:rFonts w:cs="Arial"/>
-                <w:lang w:val="en-US"/>
-              </w:rPr>
-              <w:t>20</w:t>
-            </w:r>
-          </w:p>
-        </w:tc>
-        <w:tc>
-          <w:tcPr>
-            <w:tcW w:w="1050" w:type="dxa"/>
-          </w:tcPr>
-          <w:p>
-            <w:pPr>
-              <w:rPr>
-                <w:rFonts w:cs="Arial"/>
-                <w:lang w:val="en-US"/>
-              </w:rPr>
-            </w:pPr>
-            <w:r>
-              <w:rPr>
-                <w:rFonts w:cs="Arial"/>
-                <w:lang w:val="en-US"/>
-              </w:rPr>
               <w:t>UC</w:t>
             </w:r>
             <w:r>
@@ -2792,7 +2111,7 @@
                 <w:rFonts w:cs="Arial"/>
                 <w:lang w:val="en-US"/>
               </w:rPr>
-              <w:t>20</w:t>
+              <w:t>16</w:t>
             </w:r>
           </w:p>
         </w:tc>

</xml_diff>

<commit_message>
Hoàn thiện Đồ án P1
+ cập nhật chức năng thanh toán
+ cập nhật lược đồ CSDL
+ cập nhật lược đồ UC User, Admin
+ cập nhật đặc tả UC
+ thêm activity diagram
+ Thêm báo cáo đồ án
</commit_message>
<xml_diff>
--- a/Use Case/MoTaUseCaseActor.docx
+++ b/Use Case/MoTaUseCaseActor.docx
@@ -1,6 +1,6 @@
 
 <file path=word/document.xml><?xml version="1.0" encoding="utf-8"?>
-<w:document xmlns:wpc="http://schemas.microsoft.com/office/word/2010/wordprocessingCanvas" xmlns:cx="http://schemas.microsoft.com/office/drawing/2014/chartex" xmlns:cx1="http://schemas.microsoft.com/office/drawing/2015/9/8/chartex" xmlns:cx2="http://schemas.microsoft.com/office/drawing/2015/10/21/chartex" xmlns:cx3="http://schemas.microsoft.com/office/drawing/2016/5/9/chartex" xmlns:cx4="http://schemas.microsoft.com/office/drawing/2016/5/10/chartex" xmlns:cx5="http://schemas.microsoft.com/office/drawing/2016/5/11/chartex" xmlns:cx6="http://schemas.microsoft.com/office/drawing/2016/5/12/chartex" xmlns:cx7="http://schemas.microsoft.com/office/drawing/2016/5/13/chartex" xmlns:cx8="http://schemas.microsoft.com/office/drawing/2016/5/14/chartex" xmlns:mc="http://schemas.openxmlformats.org/markup-compatibility/2006" xmlns:aink="http://schemas.microsoft.com/office/drawing/2016/ink" xmlns:am3d="http://schemas.microsoft.com/office/drawing/2017/model3d" xmlns:o="urn:schemas-microsoft-com:office:office" xmlns:r="http://schemas.openxmlformats.org/officeDocument/2006/relationships" xmlns:m="http://schemas.openxmlformats.org/officeDocument/2006/math" xmlns:v="urn:schemas-microsoft-com:vml" xmlns:wp14="http://schemas.microsoft.com/office/word/2010/wordprocessingDrawing" xmlns:wp="http://schemas.openxmlformats.org/drawingml/2006/wordprocessingDrawing" xmlns:w10="urn:schemas-microsoft-com:office:word" xmlns:w="http://schemas.openxmlformats.org/wordprocessingml/2006/main" xmlns:w14="http://schemas.microsoft.com/office/word/2010/wordml" xmlns:w15="http://schemas.microsoft.com/office/word/2012/wordml" xmlns:w16cid="http://schemas.microsoft.com/office/word/2016/wordml/cid" xmlns:w16se="http://schemas.microsoft.com/office/word/2015/wordml/symex" xmlns:wpg="http://schemas.microsoft.com/office/word/2010/wordprocessingGroup" xmlns:wpi="http://schemas.microsoft.com/office/word/2010/wordprocessingInk" xmlns:wne="http://schemas.microsoft.com/office/word/2006/wordml" xmlns:wps="http://schemas.microsoft.com/office/word/2010/wordprocessingShape" mc:Ignorable="w14 w15 w16se w16cid wp14">
+<w:document xmlns:wpc="http://schemas.microsoft.com/office/word/2010/wordprocessingCanvas" xmlns:cx="http://schemas.microsoft.com/office/drawing/2014/chartex" xmlns:cx1="http://schemas.microsoft.com/office/drawing/2015/9/8/chartex" xmlns:cx2="http://schemas.microsoft.com/office/drawing/2015/10/21/chartex" xmlns:cx3="http://schemas.microsoft.com/office/drawing/2016/5/9/chartex" xmlns:cx4="http://schemas.microsoft.com/office/drawing/2016/5/10/chartex" xmlns:cx5="http://schemas.microsoft.com/office/drawing/2016/5/11/chartex" xmlns:cx6="http://schemas.microsoft.com/office/drawing/2016/5/12/chartex" xmlns:cx7="http://schemas.microsoft.com/office/drawing/2016/5/13/chartex" xmlns:cx8="http://schemas.microsoft.com/office/drawing/2016/5/14/chartex" xmlns:mc="http://schemas.openxmlformats.org/markup-compatibility/2006" xmlns:aink="http://schemas.microsoft.com/office/drawing/2016/ink" xmlns:am3d="http://schemas.microsoft.com/office/drawing/2017/model3d" xmlns:o="urn:schemas-microsoft-com:office:office" xmlns:r="http://schemas.openxmlformats.org/officeDocument/2006/relationships" xmlns:m="http://schemas.openxmlformats.org/officeDocument/2006/math" xmlns:v="urn:schemas-microsoft-com:vml" xmlns:wp14="http://schemas.microsoft.com/office/word/2010/wordprocessingDrawing" xmlns:wp="http://schemas.openxmlformats.org/drawingml/2006/wordprocessingDrawing" xmlns:w10="urn:schemas-microsoft-com:office:word" xmlns:w="http://schemas.openxmlformats.org/wordprocessingml/2006/main" xmlns:w14="http://schemas.microsoft.com/office/word/2010/wordml" xmlns:w15="http://schemas.microsoft.com/office/word/2012/wordml" xmlns:w16cex="http://schemas.microsoft.com/office/word/2018/wordml/cex" xmlns:w16cid="http://schemas.microsoft.com/office/word/2016/wordml/cid" xmlns:w16="http://schemas.microsoft.com/office/word/2018/wordml" xmlns:w16sdtdh="http://schemas.microsoft.com/office/word/2020/wordml/sdtdatahash" xmlns:w16se="http://schemas.microsoft.com/office/word/2015/wordml/symex" xmlns:wpg="http://schemas.microsoft.com/office/word/2010/wordprocessingGroup" xmlns:wpi="http://schemas.microsoft.com/office/word/2010/wordprocessingInk" xmlns:wne="http://schemas.microsoft.com/office/word/2006/wordml" xmlns:wps="http://schemas.microsoft.com/office/word/2010/wordprocessingShape" mc:Ignorable="w14 w15 w16se w16cid w16 w16cex w16sdtdh wp14">
   <w:body>
     <w:p>
       <w:pPr>
@@ -579,6 +579,9 @@
         </w:tc>
       </w:tr>
       <w:tr>
+        <w:trPr>
+          <w:trHeight w:val="63"/>
+        </w:trPr>
         <w:tc>
           <w:tcPr>
             <w:tcW w:w="540" w:type="dxa"/>
@@ -1354,7 +1357,14 @@
                 <w:rFonts w:cs="Arial"/>
                 <w:lang w:val="en-US"/>
               </w:rPr>
-              <w:t>Theo dõi đơn hàng</w:t>
+              <w:t>Xem lịch sử mua</w:t>
+            </w:r>
+            <w:r>
+              <w:rPr>
+                <w:rFonts w:cs="Arial"/>
+                <w:lang w:val="en-US"/>
+              </w:rPr>
+              <w:t xml:space="preserve"> hàng</w:t>
             </w:r>
           </w:p>
         </w:tc>
@@ -1380,7 +1390,21 @@
                 <w:rFonts w:cs="Arial"/>
                 <w:lang w:val="en-US"/>
               </w:rPr>
-              <w:t xml:space="preserve"> theo dõi đơn hàng của mình trong hệ thống</w:t>
+              <w:t xml:space="preserve"> </w:t>
+            </w:r>
+            <w:r>
+              <w:rPr>
+                <w:rFonts w:cs="Arial"/>
+                <w:lang w:val="en-US"/>
+              </w:rPr>
+              <w:t>xem lại lịch sử mua hàng</w:t>
+            </w:r>
+            <w:r>
+              <w:rPr>
+                <w:rFonts w:cs="Arial"/>
+                <w:lang w:val="en-US"/>
+              </w:rPr>
+              <w:t xml:space="preserve"> của mình trong hệ thống</w:t>
             </w:r>
           </w:p>
         </w:tc>
@@ -1394,11 +1418,13 @@
             <w:pPr>
               <w:rPr>
                 <w:rFonts w:cs="Arial"/>
-              </w:rPr>
-            </w:pPr>
-            <w:r>
-              <w:rPr>
-                <w:rFonts w:cs="Arial"/>
+                <w:lang w:val="en-US"/>
+              </w:rPr>
+            </w:pPr>
+            <w:r>
+              <w:rPr>
+                <w:rFonts w:cs="Arial"/>
+                <w:lang w:val="en-US"/>
               </w:rPr>
               <w:t>10</w:t>
             </w:r>
@@ -1418,15 +1444,9 @@
             <w:r>
               <w:rPr>
                 <w:rFonts w:cs="Arial"/>
-              </w:rPr>
-              <w:t>UC</w:t>
-            </w:r>
-            <w:r>
-              <w:rPr>
-                <w:rFonts w:cs="Arial"/>
-                <w:lang w:val="en-US"/>
-              </w:rPr>
-              <w:t>10</w:t>
+                <w:lang w:val="en-US"/>
+              </w:rPr>
+              <w:t>UC10</w:t>
             </w:r>
           </w:p>
         </w:tc>
@@ -1446,7 +1466,7 @@
                 <w:rFonts w:cs="Arial"/>
                 <w:lang w:val="en-US"/>
               </w:rPr>
-              <w:t>Xem lịch sử sản phẩm đã xem</w:t>
+              <w:t>Theo dõi đơn hàng</w:t>
             </w:r>
           </w:p>
         </w:tc>
@@ -1458,20 +1478,15 @@
             <w:pPr>
               <w:rPr>
                 <w:rFonts w:cs="Arial"/>
-              </w:rPr>
-            </w:pPr>
-            <w:r>
-              <w:rPr>
-                <w:rFonts w:cs="Arial"/>
-              </w:rPr>
-              <w:t>Cho phép actor</w:t>
-            </w:r>
-            <w:r>
-              <w:rPr>
-                <w:rFonts w:cs="Arial"/>
-                <w:lang w:val="en-US"/>
-              </w:rPr>
-              <w:t xml:space="preserve"> xem lịch sử các sản phẩm đã xem khi truy cập vào hệ thống</w:t>
+                <w:lang w:val="en-US"/>
+              </w:rPr>
+            </w:pPr>
+            <w:r>
+              <w:rPr>
+                <w:rFonts w:cs="Arial"/>
+                <w:lang w:val="en-US"/>
+              </w:rPr>
+              <w:t>Cho phép actor theo dõi đơn hàng đang được xử lý của mình</w:t>
             </w:r>
           </w:p>
         </w:tc>
@@ -1513,7 +1528,14 @@
                 <w:rFonts w:cs="Arial"/>
                 <w:lang w:val="en-US"/>
               </w:rPr>
-              <w:t>UC11</w:t>
+              <w:t>UC1</w:t>
+            </w:r>
+            <w:r>
+              <w:rPr>
+                <w:rFonts w:cs="Arial"/>
+                <w:lang w:val="en-US"/>
+              </w:rPr>
+              <w:t>1</w:t>
             </w:r>
           </w:p>
         </w:tc>
@@ -1600,7 +1622,14 @@
                 <w:rFonts w:cs="Arial"/>
                 <w:lang w:val="en-US"/>
               </w:rPr>
-              <w:t>UC12</w:t>
+              <w:t>UC1</w:t>
+            </w:r>
+            <w:r>
+              <w:rPr>
+                <w:rFonts w:cs="Arial"/>
+                <w:lang w:val="en-US"/>
+              </w:rPr>
+              <w:t>2</w:t>
             </w:r>
           </w:p>
         </w:tc>
@@ -1651,21 +1680,7 @@
                 <w:rFonts w:cs="Arial"/>
                 <w:lang w:val="en-US"/>
               </w:rPr>
-              <w:t xml:space="preserve"> </w:t>
-            </w:r>
-            <w:r>
-              <w:rPr>
-                <w:rFonts w:cs="Arial"/>
-                <w:lang w:val="en-US"/>
-              </w:rPr>
-              <w:t>xem giỏ hàng của mình</w:t>
-            </w:r>
-            <w:r>
-              <w:rPr>
-                <w:rFonts w:cs="Arial"/>
-                <w:lang w:val="en-US"/>
-              </w:rPr>
-              <w:t xml:space="preserve"> trong hệ thống</w:t>
+              <w:t xml:space="preserve"> xem giỏ hàng của mình trong hệ thống</w:t>
             </w:r>
           </w:p>
         </w:tc>
@@ -1708,7 +1723,14 @@
                 <w:rFonts w:cs="Arial"/>
                 <w:lang w:val="en-US"/>
               </w:rPr>
-              <w:t>UC13</w:t>
+              <w:t>UC1</w:t>
+            </w:r>
+            <w:r>
+              <w:rPr>
+                <w:rFonts w:cs="Arial"/>
+                <w:lang w:val="en-US"/>
+              </w:rPr>
+              <w:t>3</w:t>
             </w:r>
           </w:p>
         </w:tc>
@@ -1760,21 +1782,7 @@
                 <w:rFonts w:cs="Arial"/>
                 <w:lang w:val="en-US"/>
               </w:rPr>
-              <w:t xml:space="preserve"> </w:t>
-            </w:r>
-            <w:r>
-              <w:rPr>
-                <w:rFonts w:cs="Arial"/>
-                <w:lang w:val="en-US"/>
-              </w:rPr>
-              <w:t>thanh toán đơn hàng</w:t>
-            </w:r>
-            <w:r>
-              <w:rPr>
-                <w:rFonts w:cs="Arial"/>
-                <w:lang w:val="en-US"/>
-              </w:rPr>
-              <w:t xml:space="preserve"> của mình trong hệ thống</w:t>
+              <w:t xml:space="preserve"> thanh toán đơn hàng của mình trong hệ thống</w:t>
             </w:r>
           </w:p>
         </w:tc>
@@ -1816,7 +1824,14 @@
                 <w:rFonts w:cs="Arial"/>
                 <w:lang w:val="en-US"/>
               </w:rPr>
-              <w:t>UC14</w:t>
+              <w:t>UC1</w:t>
+            </w:r>
+            <w:r>
+              <w:rPr>
+                <w:rFonts w:cs="Arial"/>
+                <w:lang w:val="en-US"/>
+              </w:rPr>
+              <w:t>4</w:t>
             </w:r>
           </w:p>
         </w:tc>
@@ -1867,21 +1882,7 @@
                 <w:rFonts w:cs="Arial"/>
                 <w:lang w:val="en-US"/>
               </w:rPr>
-              <w:t xml:space="preserve"> </w:t>
-            </w:r>
-            <w:r>
-              <w:rPr>
-                <w:rFonts w:cs="Arial"/>
-                <w:lang w:val="en-US"/>
-              </w:rPr>
-              <w:t>xem các thông báo</w:t>
-            </w:r>
-            <w:r>
-              <w:rPr>
-                <w:rFonts w:cs="Arial"/>
-                <w:lang w:val="en-US"/>
-              </w:rPr>
-              <w:t xml:space="preserve"> của mình trong hệ thống</w:t>
+              <w:t xml:space="preserve"> xem các thông báo của mình trong hệ thống</w:t>
             </w:r>
           </w:p>
         </w:tc>
@@ -1898,7 +1899,6 @@
                 <w:lang w:val="en-US"/>
               </w:rPr>
             </w:pPr>
-            <w:bookmarkStart w:id="4" w:name="_GoBack" w:colFirst="3" w:colLast="3"/>
             <w:r>
               <w:rPr>
                 <w:rFonts w:cs="Arial"/>
@@ -1924,7 +1924,14 @@
                 <w:rFonts w:cs="Arial"/>
                 <w:lang w:val="en-US"/>
               </w:rPr>
-              <w:t>UC15</w:t>
+              <w:t>UC1</w:t>
+            </w:r>
+            <w:r>
+              <w:rPr>
+                <w:rFonts w:cs="Arial"/>
+                <w:lang w:val="en-US"/>
+              </w:rPr>
+              <w:t>5</w:t>
             </w:r>
           </w:p>
         </w:tc>
@@ -1975,21 +1982,7 @@
                 <w:rFonts w:cs="Arial"/>
                 <w:lang w:val="en-US"/>
               </w:rPr>
-              <w:t xml:space="preserve"> </w:t>
-            </w:r>
-            <w:r>
-              <w:rPr>
-                <w:rFonts w:cs="Arial"/>
-                <w:lang w:val="en-US"/>
-              </w:rPr>
-              <w:t>thêm, chỉnh sửa hoặc xóa địa chỉ giao hàng</w:t>
-            </w:r>
-            <w:r>
-              <w:rPr>
-                <w:rFonts w:cs="Arial"/>
-                <w:lang w:val="en-US"/>
-              </w:rPr>
-              <w:t xml:space="preserve"> của mình trong hệ thống</w:t>
+              <w:t xml:space="preserve"> thêm, chỉnh sửa hoặc xóa địa chỉ giao hàng của mình trong hệ thống</w:t>
             </w:r>
           </w:p>
         </w:tc>
@@ -2031,7 +2024,14 @@
                 <w:rFonts w:cs="Arial"/>
                 <w:lang w:val="en-US"/>
               </w:rPr>
-              <w:t>UC16</w:t>
+              <w:t>UC1</w:t>
+            </w:r>
+            <w:r>
+              <w:rPr>
+                <w:rFonts w:cs="Arial"/>
+                <w:lang w:val="en-US"/>
+              </w:rPr>
+              <w:t>6</w:t>
             </w:r>
           </w:p>
         </w:tc>
@@ -2082,19 +2082,11 @@
                 <w:rFonts w:cs="Arial"/>
                 <w:lang w:val="en-US"/>
               </w:rPr>
-              <w:t>lọc</w:t>
-            </w:r>
-            <w:r>
-              <w:rPr>
-                <w:rFonts w:cs="Arial"/>
-                <w:lang w:val="en-US"/>
-              </w:rPr>
-              <w:t xml:space="preserve"> sản phẩm trong hệ thống</w:t>
+              <w:t>lọc sản phẩm trong hệ thống</w:t>
             </w:r>
           </w:p>
         </w:tc>
       </w:tr>
-      <w:bookmarkEnd w:id="4"/>
       <w:tr>
         <w:tc>
           <w:tcPr>
@@ -2132,7 +2124,14 @@
                 <w:rFonts w:cs="Arial"/>
                 <w:lang w:val="en-US"/>
               </w:rPr>
-              <w:t>UC17</w:t>
+              <w:t>UC1</w:t>
+            </w:r>
+            <w:r>
+              <w:rPr>
+                <w:rFonts w:cs="Arial"/>
+                <w:lang w:val="en-US"/>
+              </w:rPr>
+              <w:t>7</w:t>
             </w:r>
           </w:p>
         </w:tc>
@@ -2168,17 +2167,14 @@
           <w:p>
             <w:pPr>
               <w:rPr>
-                <w:rFonts w:cs="Arial"/>
-                <w:lang w:val="en-US"/>
-              </w:rPr>
-            </w:pPr>
-            <w:r>
-              <w:rPr>
-                <w:rFonts w:cs="Arial"/>
-                <w:color w:val="FF0000"/>
-                <w:lang w:val="en-US"/>
-              </w:rPr>
-              <w:t>new</w:t>
+                <w:lang w:val="en-US"/>
+              </w:rPr>
+            </w:pPr>
+            <w:r>
+              <w:rPr>
+                <w:lang w:val="en-US"/>
+              </w:rPr>
+              <w:t>cho phép actor sắp xếp sản phẩm trong hệ thống</w:t>
             </w:r>
           </w:p>
         </w:tc>
@@ -2220,7 +2216,14 @@
                 <w:rFonts w:cs="Arial"/>
                 <w:lang w:val="en-US"/>
               </w:rPr>
-              <w:t>UC18</w:t>
+              <w:t>UC1</w:t>
+            </w:r>
+            <w:r>
+              <w:rPr>
+                <w:rFonts w:cs="Arial"/>
+                <w:lang w:val="en-US"/>
+              </w:rPr>
+              <w:t>8</w:t>
             </w:r>
           </w:p>
         </w:tc>
@@ -2263,10 +2266,9 @@
             <w:r>
               <w:rPr>
                 <w:rFonts w:cs="Arial"/>
-                <w:color w:val="FF0000"/>
-                <w:lang w:val="en-US"/>
-              </w:rPr>
-              <w:t>new</w:t>
+                <w:lang w:val="en-US"/>
+              </w:rPr>
+              <w:t>Cho phép actor thêm sản phảm vào danh sách yêu tích</w:t>
             </w:r>
           </w:p>
         </w:tc>
@@ -2308,7 +2310,14 @@
                 <w:rFonts w:cs="Arial"/>
                 <w:lang w:val="en-US"/>
               </w:rPr>
-              <w:t>UC19</w:t>
+              <w:t>UC1</w:t>
+            </w:r>
+            <w:r>
+              <w:rPr>
+                <w:rFonts w:cs="Arial"/>
+                <w:lang w:val="en-US"/>
+              </w:rPr>
+              <w:t>9</w:t>
             </w:r>
           </w:p>
         </w:tc>
@@ -2351,10 +2360,9 @@
             <w:r>
               <w:rPr>
                 <w:rFonts w:cs="Arial"/>
-                <w:color w:val="FF0000"/>
-                <w:lang w:val="en-US"/>
-              </w:rPr>
-              <w:t>new</w:t>
+                <w:lang w:val="en-US"/>
+              </w:rPr>
+              <w:t>Cho phép actor tra cứu về thông tin chi tiết của sản phẩm cũng như thông tin về bảo hành</w:t>
             </w:r>
           </w:p>
         </w:tc>
@@ -2396,7 +2404,14 @@
                 <w:rFonts w:cs="Arial"/>
                 <w:lang w:val="en-US"/>
               </w:rPr>
-              <w:t>UC20</w:t>
+              <w:t>UC</w:t>
+            </w:r>
+            <w:r>
+              <w:rPr>
+                <w:rFonts w:cs="Arial"/>
+                <w:lang w:val="en-US"/>
+              </w:rPr>
+              <w:t>20</w:t>
             </w:r>
           </w:p>
         </w:tc>
@@ -2439,10 +2454,9 @@
             <w:r>
               <w:rPr>
                 <w:rFonts w:cs="Arial"/>
-                <w:color w:val="FF0000"/>
-                <w:lang w:val="en-US"/>
-              </w:rPr>
-              <w:t>new</w:t>
+                <w:lang w:val="en-US"/>
+              </w:rPr>
+              <w:t>Cho phép actor thay đổi mật khẩu của tài khoản</w:t>
             </w:r>
           </w:p>
         </w:tc>
@@ -2484,7 +2498,14 @@
                 <w:rFonts w:cs="Arial"/>
                 <w:lang w:val="en-US"/>
               </w:rPr>
-              <w:t>UC21</w:t>
+              <w:t>UC</w:t>
+            </w:r>
+            <w:r>
+              <w:rPr>
+                <w:rFonts w:cs="Arial"/>
+                <w:lang w:val="en-US"/>
+              </w:rPr>
+              <w:t>21</w:t>
             </w:r>
           </w:p>
         </w:tc>
@@ -2527,10 +2548,9 @@
             <w:r>
               <w:rPr>
                 <w:rFonts w:cs="Arial"/>
-                <w:color w:val="FF0000"/>
-                <w:lang w:val="en-US"/>
-              </w:rPr>
-              <w:t>new</w:t>
+                <w:lang w:val="en-US"/>
+              </w:rPr>
+              <w:t>Cho phép actor kết nối với Quản trị viên thông qua chatbot của Facebook</w:t>
             </w:r>
           </w:p>
         </w:tc>
@@ -2944,7 +2964,7 @@
 </file>
 
 <file path=word/numbering.xml><?xml version="1.0" encoding="utf-8"?>
-<w:numbering xmlns:wpc="http://schemas.microsoft.com/office/word/2010/wordprocessingCanvas" xmlns:cx="http://schemas.microsoft.com/office/drawing/2014/chartex" xmlns:cx1="http://schemas.microsoft.com/office/drawing/2015/9/8/chartex" xmlns:cx2="http://schemas.microsoft.com/office/drawing/2015/10/21/chartex" xmlns:cx3="http://schemas.microsoft.com/office/drawing/2016/5/9/chartex" xmlns:cx4="http://schemas.microsoft.com/office/drawing/2016/5/10/chartex" xmlns:cx5="http://schemas.microsoft.com/office/drawing/2016/5/11/chartex" xmlns:cx6="http://schemas.microsoft.com/office/drawing/2016/5/12/chartex" xmlns:cx7="http://schemas.microsoft.com/office/drawing/2016/5/13/chartex" xmlns:cx8="http://schemas.microsoft.com/office/drawing/2016/5/14/chartex" xmlns:mc="http://schemas.openxmlformats.org/markup-compatibility/2006" xmlns:aink="http://schemas.microsoft.com/office/drawing/2016/ink" xmlns:am3d="http://schemas.microsoft.com/office/drawing/2017/model3d" xmlns:o="urn:schemas-microsoft-com:office:office" xmlns:r="http://schemas.openxmlformats.org/officeDocument/2006/relationships" xmlns:m="http://schemas.openxmlformats.org/officeDocument/2006/math" xmlns:v="urn:schemas-microsoft-com:vml" xmlns:wp14="http://schemas.microsoft.com/office/word/2010/wordprocessingDrawing" xmlns:wp="http://schemas.openxmlformats.org/drawingml/2006/wordprocessingDrawing" xmlns:w10="urn:schemas-microsoft-com:office:word" xmlns:w="http://schemas.openxmlformats.org/wordprocessingml/2006/main" xmlns:w14="http://schemas.microsoft.com/office/word/2010/wordml" xmlns:w15="http://schemas.microsoft.com/office/word/2012/wordml" xmlns:w16cid="http://schemas.microsoft.com/office/word/2016/wordml/cid" xmlns:w16se="http://schemas.microsoft.com/office/word/2015/wordml/symex" xmlns:wpg="http://schemas.microsoft.com/office/word/2010/wordprocessingGroup" xmlns:wpi="http://schemas.microsoft.com/office/word/2010/wordprocessingInk" xmlns:wne="http://schemas.microsoft.com/office/word/2006/wordml" xmlns:wps="http://schemas.microsoft.com/office/word/2010/wordprocessingShape" mc:Ignorable="w14 w15 w16se w16cid wp14">
+<w:numbering xmlns:wpc="http://schemas.microsoft.com/office/word/2010/wordprocessingCanvas" xmlns:cx="http://schemas.microsoft.com/office/drawing/2014/chartex" xmlns:cx1="http://schemas.microsoft.com/office/drawing/2015/9/8/chartex" xmlns:cx2="http://schemas.microsoft.com/office/drawing/2015/10/21/chartex" xmlns:cx3="http://schemas.microsoft.com/office/drawing/2016/5/9/chartex" xmlns:cx4="http://schemas.microsoft.com/office/drawing/2016/5/10/chartex" xmlns:cx5="http://schemas.microsoft.com/office/drawing/2016/5/11/chartex" xmlns:cx6="http://schemas.microsoft.com/office/drawing/2016/5/12/chartex" xmlns:cx7="http://schemas.microsoft.com/office/drawing/2016/5/13/chartex" xmlns:cx8="http://schemas.microsoft.com/office/drawing/2016/5/14/chartex" xmlns:mc="http://schemas.openxmlformats.org/markup-compatibility/2006" xmlns:aink="http://schemas.microsoft.com/office/drawing/2016/ink" xmlns:am3d="http://schemas.microsoft.com/office/drawing/2017/model3d" xmlns:o="urn:schemas-microsoft-com:office:office" xmlns:r="http://schemas.openxmlformats.org/officeDocument/2006/relationships" xmlns:m="http://schemas.openxmlformats.org/officeDocument/2006/math" xmlns:v="urn:schemas-microsoft-com:vml" xmlns:wp14="http://schemas.microsoft.com/office/word/2010/wordprocessingDrawing" xmlns:wp="http://schemas.openxmlformats.org/drawingml/2006/wordprocessingDrawing" xmlns:w10="urn:schemas-microsoft-com:office:word" xmlns:w="http://schemas.openxmlformats.org/wordprocessingml/2006/main" xmlns:w14="http://schemas.microsoft.com/office/word/2010/wordml" xmlns:w15="http://schemas.microsoft.com/office/word/2012/wordml" xmlns:w16cex="http://schemas.microsoft.com/office/word/2018/wordml/cex" xmlns:w16cid="http://schemas.microsoft.com/office/word/2016/wordml/cid" xmlns:w16="http://schemas.microsoft.com/office/word/2018/wordml" xmlns:w16sdtdh="http://schemas.microsoft.com/office/word/2020/wordml/sdtdatahash" xmlns:w16se="http://schemas.microsoft.com/office/word/2015/wordml/symex" xmlns:wpg="http://schemas.microsoft.com/office/word/2010/wordprocessingGroup" xmlns:wpi="http://schemas.microsoft.com/office/word/2010/wordprocessingInk" xmlns:wne="http://schemas.microsoft.com/office/word/2006/wordml" xmlns:wps="http://schemas.microsoft.com/office/word/2010/wordprocessingShape" mc:Ignorable="w14 w15 w16se w16cid w16 w16cex w16sdtdh wp14">
   <w:abstractNum w:abstractNumId="0" w15:restartNumberingAfterBreak="0">
     <w:nsid w:val="381B1581"/>
     <w:multiLevelType w:val="multilevel"/>
@@ -3308,7 +3328,7 @@
 </file>
 
 <file path=word/styles.xml><?xml version="1.0" encoding="utf-8"?>
-<w:styles xmlns:mc="http://schemas.openxmlformats.org/markup-compatibility/2006" xmlns:r="http://schemas.openxmlformats.org/officeDocument/2006/relationships" xmlns:w="http://schemas.openxmlformats.org/wordprocessingml/2006/main" xmlns:w14="http://schemas.microsoft.com/office/word/2010/wordml" xmlns:w15="http://schemas.microsoft.com/office/word/2012/wordml" xmlns:w16cid="http://schemas.microsoft.com/office/word/2016/wordml/cid" xmlns:w16se="http://schemas.microsoft.com/office/word/2015/wordml/symex" mc:Ignorable="w14 w15 w16se w16cid">
+<w:styles xmlns:mc="http://schemas.openxmlformats.org/markup-compatibility/2006" xmlns:r="http://schemas.openxmlformats.org/officeDocument/2006/relationships" xmlns:w="http://schemas.openxmlformats.org/wordprocessingml/2006/main" xmlns:w14="http://schemas.microsoft.com/office/word/2010/wordml" xmlns:w15="http://schemas.microsoft.com/office/word/2012/wordml" xmlns:w16cex="http://schemas.microsoft.com/office/word/2018/wordml/cex" xmlns:w16cid="http://schemas.microsoft.com/office/word/2016/wordml/cid" xmlns:w16="http://schemas.microsoft.com/office/word/2018/wordml" xmlns:w16sdtdh="http://schemas.microsoft.com/office/word/2020/wordml/sdtdatahash" xmlns:w16se="http://schemas.microsoft.com/office/word/2015/wordml/symex" mc:Ignorable="w14 w15 w16se w16cid w16 w16cex w16sdtdh">
   <w:docDefaults>
     <w:rPrDefault>
       <w:rPr>
@@ -3324,7 +3344,7 @@
       </w:pPr>
     </w:pPrDefault>
   </w:docDefaults>
-  <w:latentStyles w:defLockedState="0" w:defUIPriority="99" w:defSemiHidden="0" w:defUnhideWhenUsed="0" w:defQFormat="0" w:count="375">
+  <w:latentStyles w:defLockedState="0" w:defUIPriority="99" w:defSemiHidden="0" w:defUnhideWhenUsed="0" w:defQFormat="0" w:count="376">
     <w:lsdException w:name="Normal" w:uiPriority="0" w:qFormat="1"/>
     <w:lsdException w:name="heading 1" w:uiPriority="9" w:qFormat="1"/>
     <w:lsdException w:name="heading 2" w:semiHidden="1" w:uiPriority="9" w:unhideWhenUsed="1" w:qFormat="1"/>
@@ -3700,6 +3720,7 @@
     <w:lsdException w:name="Smart Hyperlink" w:semiHidden="1" w:unhideWhenUsed="1"/>
     <w:lsdException w:name="Hashtag" w:semiHidden="1" w:unhideWhenUsed="1"/>
     <w:lsdException w:name="Unresolved Mention" w:semiHidden="1" w:unhideWhenUsed="1"/>
+    <w:lsdException w:name="Smart Link" w:semiHidden="1" w:unhideWhenUsed="1"/>
   </w:latentStyles>
   <w:style w:type="paragraph" w:default="1" w:styleId="Normal">
     <w:name w:val="Normal"/>

</xml_diff>